<commit_message>
Creating dataset (w1 - cohort 1) with scale scores, alphas computed
</commit_message>
<xml_diff>
--- a/Notes.docx
+++ b/Notes.docx
@@ -246,7 +246,33 @@
         <w:spacing w:line="240" w:lineRule="auto"/>
       </w:pPr>
       <w:r>
-        <w:t>Data from a caregiver different from w1: 228.1</w:t>
+        <w:t>Data from a caregiver different from w1:</w:t>
+      </w:r>
+    </w:p>
+    <w:p>
+      <w:pPr>
+        <w:pStyle w:val="ListParagraph"/>
+        <w:numPr>
+          <w:ilvl w:val="1"/>
+          <w:numId w:val="1"/>
+        </w:numPr>
+        <w:spacing w:line="240" w:lineRule="auto"/>
+      </w:pPr>
+      <w:r>
+        <w:t>202.1 (complete w1, complete w2)</w:t>
+      </w:r>
+    </w:p>
+    <w:p>
+      <w:pPr>
+        <w:pStyle w:val="ListParagraph"/>
+        <w:numPr>
+          <w:ilvl w:val="1"/>
+          <w:numId w:val="1"/>
+        </w:numPr>
+        <w:spacing w:line="240" w:lineRule="auto"/>
+      </w:pPr>
+      <w:r>
+        <w:t>202.2 (missing w1, complete w2)</w:t>
       </w:r>
     </w:p>
     <w:p>
@@ -264,6 +290,251 @@
     <w:p>
       <w:pPr>
         <w:pStyle w:val="ListParagraph"/>
+        <w:numPr>
+          <w:ilvl w:val="1"/>
+          <w:numId w:val="1"/>
+        </w:numPr>
+        <w:spacing w:line="240" w:lineRule="auto"/>
+      </w:pPr>
+      <w:r>
+        <w:t xml:space="preserve">228.2 (missing w1, complete w2) - 228_1 complete w1, missing w2 </w:t>
+      </w:r>
+    </w:p>
+    <w:p>
+      <w:pPr>
+        <w:pStyle w:val="ListParagraph"/>
+        <w:numPr>
+          <w:ilvl w:val="1"/>
+          <w:numId w:val="1"/>
+        </w:numPr>
+        <w:spacing w:line="240" w:lineRule="auto"/>
+      </w:pPr>
+      <w:r>
+        <w:t xml:space="preserve">403.2 (missing w1, complete w2) - 403_1 complete w1, missing w2 </w:t>
+      </w:r>
+    </w:p>
+    <w:p>
+      <w:pPr>
+        <w:pStyle w:val="ListParagraph"/>
+        <w:numPr>
+          <w:ilvl w:val="1"/>
+          <w:numId w:val="1"/>
+        </w:numPr>
+        <w:spacing w:line="240" w:lineRule="auto"/>
+      </w:pPr>
+      <w:r>
+        <w:t xml:space="preserve">410.2 (missing w1, complete w2) - 410_1 complete w1, missing w2 </w:t>
+      </w:r>
+    </w:p>
+    <w:p>
+      <w:pPr>
+        <w:pStyle w:val="ListParagraph"/>
+        <w:numPr>
+          <w:ilvl w:val="1"/>
+          <w:numId w:val="1"/>
+        </w:numPr>
+        <w:spacing w:line="240" w:lineRule="auto"/>
+      </w:pPr>
+      <w:r>
+        <w:t>434.1 (complete w1, complete w2) - 434_2 with no w2 or w2</w:t>
+      </w:r>
+    </w:p>
+    <w:p>
+      <w:pPr>
+        <w:pStyle w:val="ListParagraph"/>
+        <w:numPr>
+          <w:ilvl w:val="1"/>
+          <w:numId w:val="1"/>
+        </w:numPr>
+        <w:spacing w:line="240" w:lineRule="auto"/>
+      </w:pPr>
+    </w:p>
+    <w:p>
+      <w:pPr>
+        <w:pStyle w:val="ListParagraph"/>
+        <w:numPr>
+          <w:ilvl w:val="1"/>
+          <w:numId w:val="1"/>
+        </w:numPr>
+        <w:spacing w:line="240" w:lineRule="auto"/>
+      </w:pPr>
+      <w:r>
+        <w:t>506.1 (missing w1, complete w2)</w:t>
+      </w:r>
+    </w:p>
+    <w:p>
+      <w:pPr>
+        <w:pStyle w:val="ListParagraph"/>
+        <w:numPr>
+          <w:ilvl w:val="1"/>
+          <w:numId w:val="1"/>
+        </w:numPr>
+        <w:spacing w:line="240" w:lineRule="auto"/>
+      </w:pPr>
+      <w:r>
+        <w:t>506.2 (missing w1, complete w2)</w:t>
+      </w:r>
+    </w:p>
+    <w:p>
+      <w:pPr>
+        <w:pStyle w:val="ListParagraph"/>
+        <w:numPr>
+          <w:ilvl w:val="1"/>
+          <w:numId w:val="1"/>
+        </w:numPr>
+        <w:spacing w:line="240" w:lineRule="auto"/>
+      </w:pPr>
+    </w:p>
+    <w:p>
+      <w:pPr>
+        <w:pStyle w:val="ListParagraph"/>
+        <w:numPr>
+          <w:ilvl w:val="1"/>
+          <w:numId w:val="1"/>
+        </w:numPr>
+        <w:spacing w:line="240" w:lineRule="auto"/>
+      </w:pPr>
+      <w:r>
+        <w:t xml:space="preserve">613.2 (missing w1, complete w2) - 613 complete w1, missing w2 </w:t>
+      </w:r>
+    </w:p>
+    <w:p>
+      <w:pPr>
+        <w:pStyle w:val="ListParagraph"/>
+        <w:numPr>
+          <w:ilvl w:val="1"/>
+          <w:numId w:val="1"/>
+        </w:numPr>
+        <w:spacing w:line="240" w:lineRule="auto"/>
+      </w:pPr>
+      <w:r>
+        <w:t xml:space="preserve">812.2 (missing w1, complete w2) - 812_1 complete w1, missing w2 </w:t>
+      </w:r>
+    </w:p>
+    <w:p>
+      <w:pPr>
+        <w:pStyle w:val="ListParagraph"/>
+        <w:numPr>
+          <w:ilvl w:val="1"/>
+          <w:numId w:val="1"/>
+        </w:numPr>
+        <w:spacing w:line="240" w:lineRule="auto"/>
+      </w:pPr>
+    </w:p>
+    <w:p>
+      <w:pPr>
+        <w:pStyle w:val="ListParagraph"/>
+        <w:numPr>
+          <w:ilvl w:val="1"/>
+          <w:numId w:val="1"/>
+        </w:numPr>
+        <w:spacing w:line="240" w:lineRule="auto"/>
+      </w:pPr>
+      <w:r>
+        <w:t>905.1 (complete w1, complete w2)</w:t>
+      </w:r>
+    </w:p>
+    <w:p>
+      <w:pPr>
+        <w:pStyle w:val="ListParagraph"/>
+        <w:numPr>
+          <w:ilvl w:val="1"/>
+          <w:numId w:val="1"/>
+        </w:numPr>
+        <w:spacing w:line="240" w:lineRule="auto"/>
+      </w:pPr>
+      <w:r>
+        <w:t>905.2 (missing w1, complete w2)</w:t>
+      </w:r>
+    </w:p>
+    <w:p>
+      <w:pPr>
+        <w:pStyle w:val="ListParagraph"/>
+        <w:numPr>
+          <w:ilvl w:val="1"/>
+          <w:numId w:val="1"/>
+        </w:numPr>
+        <w:spacing w:line="240" w:lineRule="auto"/>
+      </w:pPr>
+    </w:p>
+    <w:p>
+      <w:pPr>
+        <w:pStyle w:val="ListParagraph"/>
+        <w:numPr>
+          <w:ilvl w:val="1"/>
+          <w:numId w:val="1"/>
+        </w:numPr>
+        <w:spacing w:line="240" w:lineRule="auto"/>
+      </w:pPr>
+      <w:r>
+        <w:t xml:space="preserve">914.2 (missing w1, complete w2) - 914 complete w1, missing w2 </w:t>
+      </w:r>
+    </w:p>
+    <w:p>
+      <w:pPr>
+        <w:pStyle w:val="ListParagraph"/>
+        <w:numPr>
+          <w:ilvl w:val="1"/>
+          <w:numId w:val="1"/>
+        </w:numPr>
+        <w:spacing w:line="240" w:lineRule="auto"/>
+      </w:pPr>
+      <w:r>
+        <w:t xml:space="preserve">939.2 (missing w1, complete w2) - 939 complete w1, missing w2 </w:t>
+      </w:r>
+    </w:p>
+    <w:p>
+      <w:pPr>
+        <w:pStyle w:val="ListParagraph"/>
+        <w:numPr>
+          <w:ilvl w:val="1"/>
+          <w:numId w:val="1"/>
+        </w:numPr>
+        <w:spacing w:line="240" w:lineRule="auto"/>
+      </w:pPr>
+      <w:r>
+        <w:t xml:space="preserve">1015.2 (missing w1, complete w2) - 1015 complete w1, missing w2 </w:t>
+      </w:r>
+    </w:p>
+    <w:p>
+      <w:pPr>
+        <w:pStyle w:val="ListParagraph"/>
+        <w:numPr>
+          <w:ilvl w:val="1"/>
+          <w:numId w:val="1"/>
+        </w:numPr>
+        <w:spacing w:line="240" w:lineRule="auto"/>
+      </w:pPr>
+      <w:r>
+        <w:t xml:space="preserve">1027.2 (missing w1, complete w2) - 1027_1 complete w1, missing w2 </w:t>
+      </w:r>
+    </w:p>
+    <w:p>
+      <w:pPr>
+        <w:pStyle w:val="ListParagraph"/>
+        <w:numPr>
+          <w:ilvl w:val="1"/>
+          <w:numId w:val="1"/>
+        </w:numPr>
+        <w:spacing w:line="240" w:lineRule="auto"/>
+      </w:pPr>
+      <w:r>
+        <w:t>1041.2 (missing w1, complete w2) - 1041 complete w1, missing w2 (orange but empty, prob assessor input)</w:t>
+      </w:r>
+    </w:p>
+    <w:p>
+      <w:pPr>
+        <w:pStyle w:val="ListParagraph"/>
+        <w:numPr>
+          <w:ilvl w:val="1"/>
+          <w:numId w:val="1"/>
+        </w:numPr>
+        <w:spacing w:line="240" w:lineRule="auto"/>
+      </w:pPr>
+    </w:p>
+    <w:p>
+      <w:pPr>
+        <w:pStyle w:val="ListParagraph"/>
         <w:spacing w:line="240" w:lineRule="auto"/>
         <w:ind w:left="1440"/>
       </w:pPr>
@@ -278,6 +549,7 @@
         <w:spacing w:line="240" w:lineRule="auto"/>
       </w:pPr>
       <w:r>
+        <w:lastRenderedPageBreak/>
         <w:t>Questions</w:t>
       </w:r>
     </w:p>
@@ -547,6 +819,7 @@
         <w:spacing w:line="240" w:lineRule="auto"/>
       </w:pPr>
       <w:r>
+        <w:lastRenderedPageBreak/>
         <w:t>```{r}</w:t>
       </w:r>
     </w:p>
@@ -886,7 +1159,6 @@
         <w:spacing w:line="240" w:lineRule="auto"/>
       </w:pPr>
       <w:r>
-        <w:lastRenderedPageBreak/>
         <w:t>```{r}</w:t>
       </w:r>
     </w:p>

</xml_diff>